<commit_message>
this is about me
</commit_message>
<xml_diff>
--- a/ResumeRevised.docx
+++ b/ResumeRevised.docx
@@ -30,19 +30,6 @@
         </w:rPr>
         <w:t>Joseph Kirkish</w:t>
       </w:r>
-    </w:p>
-    <w:p>
-      <w:pPr>
-        <w:spacing w:after="0" w:line="240" w:lineRule="auto"/>
-        <w:jc w:val="center"/>
-        <w:rPr>
-          <w:rFonts w:ascii="Times New Roman" w:eastAsia="Times New Roman" w:hAnsi="Times New Roman" w:cs="Times New Roman"/>
-          <w:kern w:val="0"/>
-          <w:sz w:val="24"/>
-          <w:szCs w:val="24"/>
-          <w14:ligatures w14:val="none"/>
-        </w:rPr>
-      </w:pPr>
       <w:r>
         <w:rPr>
           <w:rFonts w:ascii="Times New Roman" w:eastAsia="Times New Roman" w:hAnsi="Times New Roman" w:cs="Times New Roman"/>
@@ -223,18 +210,6 @@
         <w:spacing w:after="0" w:line="240" w:lineRule="auto"/>
         <w:rPr>
           <w:rFonts w:ascii="Times New Roman" w:eastAsia="Times New Roman" w:hAnsi="Times New Roman" w:cs="Times New Roman"/>
-          <w:kern w:val="0"/>
-          <w:sz w:val="24"/>
-          <w:szCs w:val="24"/>
-          <w14:ligatures w14:val="none"/>
-        </w:rPr>
-      </w:pPr>
-    </w:p>
-    <w:p>
-      <w:pPr>
-        <w:spacing w:after="0" w:line="240" w:lineRule="auto"/>
-        <w:rPr>
-          <w:rFonts w:ascii="Times New Roman" w:eastAsia="Times New Roman" w:hAnsi="Times New Roman" w:cs="Times New Roman"/>
           <w:b/>
           <w:bCs/>
           <w:color w:val="833C0B" w:themeColor="accent2" w:themeShade="80"/>
@@ -1061,6 +1036,7 @@
         </w:rPr>
         <w:t xml:space="preserve">Microsoft </w:t>
       </w:r>
+      <w:proofErr w:type="gramStart"/>
       <w:r>
         <w:rPr>
           <w:rFonts w:ascii="Times New Roman" w:eastAsia="Times New Roman" w:hAnsi="Times New Roman" w:cs="Times New Roman"/>
@@ -1071,6 +1047,7 @@
         </w:rPr>
         <w:t>Teams</w:t>
       </w:r>
+      <w:proofErr w:type="gramEnd"/>
       <w:r>
         <w:rPr>
           <w:rFonts w:ascii="Times New Roman" w:eastAsia="Times New Roman" w:hAnsi="Times New Roman" w:cs="Times New Roman"/>
@@ -2012,8 +1989,20 @@
           <w:szCs w:val="24"/>
           <w14:ligatures w14:val="none"/>
         </w:rPr>
-        <w:t>pilots, schedulers, maintenance</w:t>
-      </w:r>
+        <w:t xml:space="preserve">pilots, schedulers, </w:t>
+      </w:r>
+      <w:proofErr w:type="gramStart"/>
+      <w:r>
+        <w:rPr>
+          <w:rFonts w:ascii="Times New Roman" w:eastAsia="Times New Roman" w:hAnsi="Times New Roman" w:cs="Times New Roman"/>
+          <w:kern w:val="0"/>
+          <w:sz w:val="24"/>
+          <w:szCs w:val="24"/>
+          <w14:ligatures w14:val="none"/>
+        </w:rPr>
+        <w:t>maintenance</w:t>
+      </w:r>
+      <w:proofErr w:type="gramEnd"/>
       <w:r>
         <w:rPr>
           <w:rFonts w:ascii="Times New Roman" w:eastAsia="Times New Roman" w:hAnsi="Times New Roman" w:cs="Times New Roman"/>
@@ -2447,7 +2436,6 @@
         </w:rPr>
         <w:t xml:space="preserve">HTML, CSS, Java Script, </w:t>
       </w:r>
-      <w:proofErr w:type="spellStart"/>
       <w:r>
         <w:rPr>
           <w:rFonts w:ascii="Times New Roman" w:eastAsia="Times New Roman" w:hAnsi="Times New Roman" w:cs="Times New Roman"/>
@@ -2458,7 +2446,6 @@
         </w:rPr>
         <w:t>Thymleaf</w:t>
       </w:r>
-      <w:proofErr w:type="spellEnd"/>
       <w:r>
         <w:rPr>
           <w:rFonts w:ascii="Times New Roman" w:eastAsia="Times New Roman" w:hAnsi="Times New Roman" w:cs="Times New Roman"/>
@@ -2494,7 +2481,6 @@
           <w:szCs w:val="24"/>
           <w14:ligatures w14:val="none"/>
         </w:rPr>
-        <w:lastRenderedPageBreak/>
         <w:t xml:space="preserve">Maven, Spring Boot, </w:t>
       </w:r>
       <w:r>
@@ -2517,7 +2503,17 @@
           <w:szCs w:val="28"/>
           <w14:ligatures w14:val="none"/>
         </w:rPr>
-        <w:t xml:space="preserve"> </w:t>
+        <w:t xml:space="preserve">, </w:t>
+      </w:r>
+      <w:r>
+        <w:rPr>
+          <w:rFonts w:ascii="Times New Roman" w:eastAsia="Times New Roman" w:hAnsi="Times New Roman" w:cs="Times New Roman"/>
+          <w:kern w:val="0"/>
+          <w:sz w:val="28"/>
+          <w:szCs w:val="28"/>
+          <w14:ligatures w14:val="none"/>
+        </w:rPr>
+        <w:t>Slack, Zoom</w:t>
       </w:r>
     </w:p>
     <w:p>
@@ -2551,6 +2547,7 @@
           <w:szCs w:val="24"/>
           <w14:ligatures w14:val="none"/>
         </w:rPr>
+        <w:lastRenderedPageBreak/>
         <w:br/>
       </w:r>
       <w:r>

</xml_diff>